<commit_message>
:wrench: editing - finalizando a lista de casos de uso :fire:
</commit_message>
<xml_diff>
--- a/documentacao/part.3 - Levantamento de Requisitos.docx
+++ b/documentacao/part.3 - Levantamento de Requisitos.docx
@@ -415,8 +415,6 @@
             </w:r>
           </w:p>
         </w:tc>
-        <w:bookmarkStart w:id="0" w:name="_GoBack"/>
-        <w:bookmarkEnd w:id="0"/>
       </w:tr>
       <w:tr>
         <w:tc>
@@ -968,8 +966,10 @@
         </w:tc>
       </w:tr>
     </w:tbl>
-    <w:p/>
-    <w:p/>
+    <w:p>
+      <w:bookmarkStart w:id="0" w:name="_GoBack"/>
+      <w:bookmarkEnd w:id="0"/>
+    </w:p>
     <w:sectPr>
       <w:pgSz w:w="11906" w:h="16838"/>
       <w:pgMar w:top="1417" w:right="1701" w:bottom="1417" w:left="1701" w:header="708" w:footer="708" w:gutter="0"/>

</xml_diff>